<commit_message>
Second science page is done
</commit_message>
<xml_diff>
--- a/public/docs/hobby/textbox.docx
+++ b/public/docs/hobby/textbox.docx
@@ -13,15 +13,7 @@
         <w:t>Радиокружок</w:t>
       </w:r>
       <w:r>
-        <w:t xml:space="preserve"> - это уникальные занятия, проводимые кафедрой радиофизики с 2015 г. для освоения базовых навыков </w:t>
-      </w:r>
-      <w:proofErr w:type="spellStart"/>
-      <w:r>
-        <w:t>радиоконструирования</w:t>
-      </w:r>
-      <w:proofErr w:type="spellEnd"/>
-      <w:r>
-        <w:t xml:space="preserve"> или реализации собственных идей.</w:t>
+        <w:t xml:space="preserve"> - это уникальные занятия, проводимые кафедрой радиофизики с 2015 г. для освоения базовых навыков радиоконструирования или реализации собственных идей.</w:t>
       </w:r>
       <w:r>
         <w:br/>
@@ -29,23 +21,7 @@
       </w:r>
       <w:r>
         <w:br/>
-        <w:t xml:space="preserve">В лабораторную базу входят: 3D принтер </w:t>
-      </w:r>
-      <w:proofErr w:type="spellStart"/>
-      <w:r>
-        <w:t>Bizon</w:t>
-      </w:r>
-      <w:proofErr w:type="spellEnd"/>
-      <w:r>
-        <w:t xml:space="preserve"> 3, измерительное оборудование, паяльные станции, генераторы сигналов, несколько тысяч радиодеталей и элементов, SDR приемопередатчики </w:t>
-      </w:r>
-      <w:proofErr w:type="spellStart"/>
-      <w:r>
-        <w:t>HackRF</w:t>
-      </w:r>
-      <w:proofErr w:type="spellEnd"/>
-      <w:r>
-        <w:t xml:space="preserve"> One, UWB приемопередатчики QORVO.</w:t>
+        <w:t>В лабораторную базу входят: 3D принтер Bizon 3, измерительное оборудование, паяльные станции, генераторы сигналов, несколько тысяч радиодеталей и элементов, SDR приемопередатчики HackRF One, UWB приемопередатчики QORVO.</w:t>
       </w:r>
       <w:r>
         <w:br/>
@@ -85,7 +61,13 @@
         <w:t>Расписание занятий:</w:t>
       </w:r>
       <w:r>
-        <w:t xml:space="preserve"> каждый четверг в 17:00, ауд. 409.</w:t>
+        <w:t xml:space="preserve"> каждый </w:t>
+      </w:r>
+      <w:r>
+        <w:t>вторник в 13:00, ауд. 409</w:t>
+      </w:r>
+      <w:r>
+        <w:t>.</w:t>
       </w:r>
     </w:p>
     <w:sectPr>
@@ -500,7 +482,6 @@
   <w:style w:type="character" w:default="1" w:styleId="a0">
     <w:name w:val="Default Paragraph Font"/>
     <w:uiPriority w:val="1"/>
-    <w:semiHidden/>
     <w:unhideWhenUsed/>
   </w:style>
   <w:style w:type="table" w:default="1" w:styleId="a1">

</xml_diff>

<commit_message>
Job page is in work
</commit_message>
<xml_diff>
--- a/public/docs/hobby/textbox.docx
+++ b/public/docs/hobby/textbox.docx
@@ -61,10 +61,10 @@
         <w:t>Расписание занятий:</w:t>
       </w:r>
       <w:r>
-        <w:t xml:space="preserve"> каждый </w:t>
-      </w:r>
-      <w:r>
-        <w:t>вторник в 13:00, ауд. 409</w:t>
+        <w:t xml:space="preserve"> </w:t>
+      </w:r>
+      <w:r>
+        <w:t>вторник и суббота в 13:00, ауд. 409</w:t>
       </w:r>
       <w:r>
         <w:t>.</w:t>

</xml_diff>